<commit_message>
Disadvantages of Monolithic architecture
</commit_message>
<xml_diff>
--- a/Microservices.docx
+++ b/Microservices.docx
@@ -346,7 +346,7 @@
                     </pic:cNvPicPr>
                   </pic:nvPicPr>
                   <pic:blipFill>
-                    <a:blip r:embed="rId5">
+                    <a:blip r:embed="rId6">
                       <a:extLst>
                         <a:ext uri="{28A0092B-C50C-407E-A947-70E740481C1C}">
                           <a14:useLocalDpi xmlns:a14="http://schemas.microsoft.com/office/drawing/2010/main" val="0"/>
@@ -437,8 +437,311 @@
         </w:rPr>
         <w:t>over time.</w:t>
       </w:r>
+    </w:p>
+    <w:p>
+      <w:pPr>
+        <w:rPr>
+          <w:b/>
+          <w:sz w:val="28"/>
+          <w:szCs w:val="28"/>
+        </w:rPr>
+      </w:pPr>
+      <w:r>
+        <w:rPr>
+          <w:b/>
+          <w:sz w:val="28"/>
+          <w:szCs w:val="28"/>
+        </w:rPr>
+        <w:t>Disadvantages of Monolithic Architecture</w:t>
+      </w:r>
+    </w:p>
+    <w:p>
+      <w:pPr>
+        <w:pStyle w:val="ListParagraph"/>
+        <w:numPr>
+          <w:ilvl w:val="0"/>
+          <w:numId w:val="1"/>
+        </w:numPr>
+        <w:rPr>
+          <w:rFonts w:ascii="Calibri" w:hAnsi="Calibri"/>
+          <w:sz w:val="24"/>
+          <w:szCs w:val="24"/>
+        </w:rPr>
+      </w:pPr>
+      <w:r>
+        <w:rPr>
+          <w:rFonts w:ascii="Calibri" w:hAnsi="Calibri"/>
+          <w:sz w:val="24"/>
+          <w:szCs w:val="24"/>
+        </w:rPr>
+        <w:t>Not suitable for big and complex applications</w:t>
+      </w:r>
+    </w:p>
+    <w:p>
+      <w:pPr>
+        <w:pStyle w:val="ListParagraph"/>
+        <w:numPr>
+          <w:ilvl w:val="0"/>
+          <w:numId w:val="1"/>
+        </w:numPr>
+        <w:rPr>
+          <w:sz w:val="24"/>
+          <w:szCs w:val="24"/>
+        </w:rPr>
+      </w:pPr>
+      <w:r>
+        <w:rPr>
+          <w:rFonts w:cs="Arial"/>
+          <w:spacing w:val="5"/>
+          <w:sz w:val="24"/>
+          <w:szCs w:val="24"/>
+          <w:shd w:val="clear" w:color="auto" w:fill="FFFFFF"/>
+        </w:rPr>
+        <w:t>Restriction of the technology stack inside the monolith. Especially as the application grows, the ability to move to a different technology stack becomes more and more difficult, even when the technology proves to no longer be the best choice</w:t>
+      </w:r>
+    </w:p>
+    <w:p>
+      <w:pPr>
+        <w:pStyle w:val="ListParagraph"/>
+        <w:numPr>
+          <w:ilvl w:val="0"/>
+          <w:numId w:val="1"/>
+        </w:numPr>
+        <w:rPr>
+          <w:sz w:val="24"/>
+          <w:szCs w:val="24"/>
+        </w:rPr>
+      </w:pPr>
+      <w:r>
+        <w:rPr>
+          <w:sz w:val="24"/>
+          <w:szCs w:val="24"/>
+        </w:rPr>
+        <w:t>Hard to understand, maintain and get up to speed</w:t>
+      </w:r>
+    </w:p>
+    <w:p>
+      <w:pPr>
+        <w:pStyle w:val="ListParagraph"/>
+        <w:numPr>
+          <w:ilvl w:val="0"/>
+          <w:numId w:val="1"/>
+        </w:numPr>
+        <w:rPr>
+          <w:sz w:val="24"/>
+          <w:szCs w:val="24"/>
+        </w:rPr>
+      </w:pPr>
+      <w:r>
+        <w:rPr>
+          <w:rFonts w:cs="Arial"/>
+          <w:bCs/>
+          <w:sz w:val="24"/>
+          <w:szCs w:val="24"/>
+          <w:shd w:val="clear" w:color="auto" w:fill="FFFFFF"/>
+        </w:rPr>
+        <w:t>Monolithic</w:t>
+      </w:r>
+      <w:r>
+        <w:rPr>
+          <w:rFonts w:cs="Arial"/>
+          <w:sz w:val="24"/>
+          <w:szCs w:val="24"/>
+          <w:shd w:val="clear" w:color="auto" w:fill="FFFFFF"/>
+        </w:rPr>
+        <w:t> applications are difficult to sc</w:t>
+      </w:r>
+      <w:r>
+        <w:rPr>
+          <w:rFonts w:cs="Arial"/>
+          <w:sz w:val="24"/>
+          <w:szCs w:val="24"/>
+          <w:shd w:val="clear" w:color="auto" w:fill="FFFFFF"/>
+        </w:rPr>
+        <w:t>ale up once they get larger.</w:t>
+      </w:r>
+      <w:r>
+        <w:rPr>
+          <w:rFonts w:cs="Arial"/>
+          <w:sz w:val="24"/>
+          <w:szCs w:val="24"/>
+          <w:shd w:val="clear" w:color="auto" w:fill="FFFFFF"/>
+        </w:rPr>
+        <w:t xml:space="preserve"> Also, different </w:t>
+      </w:r>
+      <w:r>
+        <w:rPr>
+          <w:rFonts w:cs="Arial"/>
+          <w:bCs/>
+          <w:sz w:val="24"/>
+          <w:szCs w:val="24"/>
+          <w:shd w:val="clear" w:color="auto" w:fill="FFFFFF"/>
+        </w:rPr>
+        <w:t>application</w:t>
+      </w:r>
+      <w:r>
+        <w:rPr>
+          <w:rFonts w:cs="Arial"/>
+          <w:sz w:val="24"/>
+          <w:szCs w:val="24"/>
+          <w:shd w:val="clear" w:color="auto" w:fill="FFFFFF"/>
+        </w:rPr>
+        <w:t> components have d</w:t>
+      </w:r>
+      <w:r>
+        <w:rPr>
+          <w:rFonts w:cs="Arial"/>
+          <w:sz w:val="24"/>
+          <w:szCs w:val="24"/>
+          <w:shd w:val="clear" w:color="auto" w:fill="FFFFFF"/>
+        </w:rPr>
+        <w:t>ifferent resource requirements-</w:t>
+      </w:r>
+      <w:r>
+        <w:rPr>
+          <w:rFonts w:cs="Arial"/>
+          <w:sz w:val="24"/>
+          <w:szCs w:val="24"/>
+          <w:shd w:val="clear" w:color="auto" w:fill="FFFFFF"/>
+        </w:rPr>
+        <w:t xml:space="preserve"> one might be CPU intensive while another might memory intensive. With </w:t>
+      </w:r>
+      <w:r>
+        <w:rPr>
+          <w:rFonts w:cs="Arial"/>
+          <w:bCs/>
+          <w:sz w:val="24"/>
+          <w:szCs w:val="24"/>
+          <w:shd w:val="clear" w:color="auto" w:fill="FFFFFF"/>
+        </w:rPr>
+        <w:t>monolithic architecture</w:t>
+      </w:r>
+      <w:r>
+        <w:rPr>
+          <w:rFonts w:cs="Arial"/>
+          <w:sz w:val="24"/>
+          <w:szCs w:val="24"/>
+          <w:shd w:val="clear" w:color="auto" w:fill="FFFFFF"/>
+        </w:rPr>
+        <w:t>, we cannot scale each component independently.</w:t>
+      </w:r>
+    </w:p>
+    <w:p>
+      <w:pPr>
+        <w:pStyle w:val="ListParagraph"/>
+        <w:numPr>
+          <w:ilvl w:val="0"/>
+          <w:numId w:val="1"/>
+        </w:numPr>
+        <w:rPr>
+          <w:sz w:val="24"/>
+          <w:szCs w:val="24"/>
+        </w:rPr>
+      </w:pPr>
+      <w:r>
+        <w:rPr>
+          <w:sz w:val="24"/>
+          <w:szCs w:val="24"/>
+        </w:rPr>
+        <w:t xml:space="preserve">Restriction of bringing technology inside the monolith i.e. extremely hard to try/adopt new technologies/ architectures. </w:t>
+      </w:r>
+      <w:r>
+        <w:rPr>
+          <w:spacing w:val="-1"/>
+          <w:sz w:val="24"/>
+          <w:szCs w:val="24"/>
+          <w:shd w:val="clear" w:color="auto" w:fill="FFFFFF"/>
+        </w:rPr>
+        <w:t xml:space="preserve">Since changes in languages or frameworks affect an entire application, it requires efforts to thoroughly work with the app </w:t>
+      </w:r>
+      <w:proofErr w:type="gramStart"/>
+      <w:r>
+        <w:rPr>
+          <w:spacing w:val="-1"/>
+          <w:sz w:val="24"/>
+          <w:szCs w:val="24"/>
+          <w:shd w:val="clear" w:color="auto" w:fill="FFFFFF"/>
+        </w:rPr>
+        <w:t>details,</w:t>
+      </w:r>
+      <w:proofErr w:type="gramEnd"/>
+      <w:r>
+        <w:rPr>
+          <w:spacing w:val="-1"/>
+          <w:sz w:val="24"/>
+          <w:szCs w:val="24"/>
+          <w:shd w:val="clear" w:color="auto" w:fill="FFFFFF"/>
+        </w:rPr>
+        <w:t xml:space="preserve"> hence it is costly considering both time and efforts.</w:t>
+      </w:r>
+    </w:p>
+    <w:p>
+      <w:pPr>
+        <w:pStyle w:val="ListParagraph"/>
+        <w:rPr>
+          <w:spacing w:val="-1"/>
+          <w:sz w:val="6"/>
+          <w:szCs w:val="6"/>
+          <w:shd w:val="clear" w:color="auto" w:fill="FFFFFF"/>
+        </w:rPr>
+      </w:pPr>
+    </w:p>
+    <w:p>
+      <w:pPr>
+        <w:pStyle w:val="ListParagraph"/>
+        <w:rPr>
+          <w:rFonts w:cs="Arial"/>
+          <w:spacing w:val="5"/>
+          <w:sz w:val="24"/>
+          <w:szCs w:val="24"/>
+          <w:shd w:val="clear" w:color="auto" w:fill="FFFFFF"/>
+        </w:rPr>
+      </w:pPr>
+      <w:r>
+        <w:rPr>
+          <w:rFonts w:cs="Arial"/>
+          <w:spacing w:val="5"/>
+          <w:sz w:val="24"/>
+          <w:szCs w:val="24"/>
+          <w:shd w:val="clear" w:color="auto" w:fill="FFFFFF"/>
+        </w:rPr>
+        <w:t xml:space="preserve">So what’s the alternative to building a monolith? Taking the monolith and breaking it up into </w:t>
+      </w:r>
+      <w:proofErr w:type="spellStart"/>
+      <w:r>
+        <w:rPr>
+          <w:rFonts w:cs="Arial"/>
+          <w:spacing w:val="5"/>
+          <w:sz w:val="24"/>
+          <w:szCs w:val="24"/>
+          <w:shd w:val="clear" w:color="auto" w:fill="FFFFFF"/>
+        </w:rPr>
+        <w:t>microservices</w:t>
+      </w:r>
+      <w:proofErr w:type="spellEnd"/>
+      <w:r>
+        <w:rPr>
+          <w:rFonts w:cs="Arial"/>
+          <w:spacing w:val="5"/>
+          <w:sz w:val="24"/>
+          <w:szCs w:val="24"/>
+          <w:shd w:val="clear" w:color="auto" w:fill="FFFFFF"/>
+        </w:rPr>
+        <w:t>.</w:t>
+      </w:r>
       <w:bookmarkStart w:id="0" w:name="_GoBack"/>
       <w:bookmarkEnd w:id="0"/>
+    </w:p>
+    <w:p>
+      <w:pPr>
+        <w:rPr>
+          <w:rFonts w:ascii="Calibri" w:hAnsi="Calibri" w:cs="Arial"/>
+          <w:spacing w:val="5"/>
+          <w:sz w:val="24"/>
+          <w:szCs w:val="24"/>
+          <w:shd w:val="clear" w:color="auto" w:fill="FFFFFF"/>
+        </w:rPr>
+      </w:pPr>
     </w:p>
     <w:p/>
     <w:sectPr>
@@ -449,6 +752,127 @@
     </w:sectPr>
   </w:body>
 </w:document>
+</file>
+
+<file path=word/numbering.xml><?xml version="1.0" encoding="utf-8"?>
+<w:numbering xmlns:wpc="http://schemas.microsoft.com/office/word/2010/wordprocessingCanvas" xmlns:mc="http://schemas.openxmlformats.org/markup-compatibility/2006" xmlns:o="urn:schemas-microsoft-com:office:office" xmlns:r="http://schemas.openxmlformats.org/officeDocument/2006/relationships" xmlns:m="http://schemas.openxmlformats.org/officeDocument/2006/math" xmlns:v="urn:schemas-microsoft-com:vml" xmlns:wp14="http://schemas.microsoft.com/office/word/2010/wordprocessingDrawing" xmlns:wp="http://schemas.openxmlformats.org/drawingml/2006/wordprocessingDrawing" xmlns:w10="urn:schemas-microsoft-com:office:word" xmlns:w="http://schemas.openxmlformats.org/wordprocessingml/2006/main" xmlns:w14="http://schemas.microsoft.com/office/word/2010/wordml" xmlns:wpg="http://schemas.microsoft.com/office/word/2010/wordprocessingGroup" xmlns:wpi="http://schemas.microsoft.com/office/word/2010/wordprocessingInk" xmlns:wne="http://schemas.microsoft.com/office/word/2006/wordml" xmlns:wps="http://schemas.microsoft.com/office/word/2010/wordprocessingShape" mc:Ignorable="w14 wp14">
+  <w:abstractNum w:abstractNumId="0">
+    <w:nsid w:val="4FB356A8"/>
+    <w:multiLevelType w:val="hybridMultilevel"/>
+    <w:tmpl w:val="71A65958"/>
+    <w:lvl w:ilvl="0" w:tplc="04090001">
+      <w:start w:val="1"/>
+      <w:numFmt w:val="bullet"/>
+      <w:lvlText w:val=""/>
+      <w:lvlJc w:val="left"/>
+      <w:pPr>
+        <w:ind w:left="720" w:hanging="360"/>
+      </w:pPr>
+      <w:rPr>
+        <w:rFonts w:ascii="Symbol" w:hAnsi="Symbol" w:hint="default"/>
+      </w:rPr>
+    </w:lvl>
+    <w:lvl w:ilvl="1" w:tplc="04090003" w:tentative="1">
+      <w:start w:val="1"/>
+      <w:numFmt w:val="bullet"/>
+      <w:lvlText w:val="o"/>
+      <w:lvlJc w:val="left"/>
+      <w:pPr>
+        <w:ind w:left="1440" w:hanging="360"/>
+      </w:pPr>
+      <w:rPr>
+        <w:rFonts w:ascii="Courier New" w:hAnsi="Courier New" w:cs="Courier New" w:hint="default"/>
+      </w:rPr>
+    </w:lvl>
+    <w:lvl w:ilvl="2" w:tplc="04090005" w:tentative="1">
+      <w:start w:val="1"/>
+      <w:numFmt w:val="bullet"/>
+      <w:lvlText w:val=""/>
+      <w:lvlJc w:val="left"/>
+      <w:pPr>
+        <w:ind w:left="2160" w:hanging="360"/>
+      </w:pPr>
+      <w:rPr>
+        <w:rFonts w:ascii="Wingdings" w:hAnsi="Wingdings" w:hint="default"/>
+      </w:rPr>
+    </w:lvl>
+    <w:lvl w:ilvl="3" w:tplc="04090001" w:tentative="1">
+      <w:start w:val="1"/>
+      <w:numFmt w:val="bullet"/>
+      <w:lvlText w:val=""/>
+      <w:lvlJc w:val="left"/>
+      <w:pPr>
+        <w:ind w:left="2880" w:hanging="360"/>
+      </w:pPr>
+      <w:rPr>
+        <w:rFonts w:ascii="Symbol" w:hAnsi="Symbol" w:hint="default"/>
+      </w:rPr>
+    </w:lvl>
+    <w:lvl w:ilvl="4" w:tplc="04090003" w:tentative="1">
+      <w:start w:val="1"/>
+      <w:numFmt w:val="bullet"/>
+      <w:lvlText w:val="o"/>
+      <w:lvlJc w:val="left"/>
+      <w:pPr>
+        <w:ind w:left="3600" w:hanging="360"/>
+      </w:pPr>
+      <w:rPr>
+        <w:rFonts w:ascii="Courier New" w:hAnsi="Courier New" w:cs="Courier New" w:hint="default"/>
+      </w:rPr>
+    </w:lvl>
+    <w:lvl w:ilvl="5" w:tplc="04090005" w:tentative="1">
+      <w:start w:val="1"/>
+      <w:numFmt w:val="bullet"/>
+      <w:lvlText w:val=""/>
+      <w:lvlJc w:val="left"/>
+      <w:pPr>
+        <w:ind w:left="4320" w:hanging="360"/>
+      </w:pPr>
+      <w:rPr>
+        <w:rFonts w:ascii="Wingdings" w:hAnsi="Wingdings" w:hint="default"/>
+      </w:rPr>
+    </w:lvl>
+    <w:lvl w:ilvl="6" w:tplc="04090001" w:tentative="1">
+      <w:start w:val="1"/>
+      <w:numFmt w:val="bullet"/>
+      <w:lvlText w:val=""/>
+      <w:lvlJc w:val="left"/>
+      <w:pPr>
+        <w:ind w:left="5040" w:hanging="360"/>
+      </w:pPr>
+      <w:rPr>
+        <w:rFonts w:ascii="Symbol" w:hAnsi="Symbol" w:hint="default"/>
+      </w:rPr>
+    </w:lvl>
+    <w:lvl w:ilvl="7" w:tplc="04090003" w:tentative="1">
+      <w:start w:val="1"/>
+      <w:numFmt w:val="bullet"/>
+      <w:lvlText w:val="o"/>
+      <w:lvlJc w:val="left"/>
+      <w:pPr>
+        <w:ind w:left="5760" w:hanging="360"/>
+      </w:pPr>
+      <w:rPr>
+        <w:rFonts w:ascii="Courier New" w:hAnsi="Courier New" w:cs="Courier New" w:hint="default"/>
+      </w:rPr>
+    </w:lvl>
+    <w:lvl w:ilvl="8" w:tplc="04090005" w:tentative="1">
+      <w:start w:val="1"/>
+      <w:numFmt w:val="bullet"/>
+      <w:lvlText w:val=""/>
+      <w:lvlJc w:val="left"/>
+      <w:pPr>
+        <w:ind w:left="6480" w:hanging="360"/>
+      </w:pPr>
+      <w:rPr>
+        <w:rFonts w:ascii="Wingdings" w:hAnsi="Wingdings" w:hint="default"/>
+      </w:rPr>
+    </w:lvl>
+  </w:abstractNum>
+  <w:num w:numId="1">
+    <w:abstractNumId w:val="0"/>
+  </w:num>
+</w:numbering>
 </file>
 
 <file path=word/styles.xml><?xml version="1.0" encoding="utf-8"?>
@@ -669,6 +1093,17 @@
       <w:szCs w:val="16"/>
     </w:rPr>
   </w:style>
+  <w:style w:type="paragraph" w:styleId="ListParagraph">
+    <w:name w:val="List Paragraph"/>
+    <w:basedOn w:val="Normal"/>
+    <w:uiPriority w:val="34"/>
+    <w:qFormat/>
+    <w:rsid w:val="00274DF4"/>
+    <w:pPr>
+      <w:ind w:left="720"/>
+      <w:contextualSpacing/>
+    </w:pPr>
+  </w:style>
 </w:styles>
 </file>
 
@@ -889,6 +1324,17 @@
       <w:sz w:val="16"/>
       <w:szCs w:val="16"/>
     </w:rPr>
+  </w:style>
+  <w:style w:type="paragraph" w:styleId="ListParagraph">
+    <w:name w:val="List Paragraph"/>
+    <w:basedOn w:val="Normal"/>
+    <w:uiPriority w:val="34"/>
+    <w:qFormat/>
+    <w:rsid w:val="00274DF4"/>
+    <w:pPr>
+      <w:ind w:left="720"/>
+      <w:contextualSpacing/>
+    </w:pPr>
   </w:style>
 </w:styles>
 </file>

</xml_diff>

<commit_message>
Pros of Microservice Architecture
</commit_message>
<xml_diff>
--- a/Microservices.docx
+++ b/Microservices.docx
@@ -1125,6 +1125,431 @@
         </w:rPr>
         <w:t xml:space="preserve"> With these characteristics, this architecture has a definite edge over Monolithic architecture which leads to several advantages over monoliths.</w:t>
       </w:r>
+    </w:p>
+    <w:p>
+      <w:pPr>
+        <w:pStyle w:val="ListParagraph"/>
+        <w:ind w:left="0"/>
+        <w:rPr>
+          <w:rFonts w:cs="Arial"/>
+          <w:spacing w:val="5"/>
+          <w:sz w:val="24"/>
+          <w:szCs w:val="24"/>
+          <w:shd w:val="clear" w:color="auto" w:fill="FFFFFF"/>
+        </w:rPr>
+      </w:pPr>
+    </w:p>
+    <w:p>
+      <w:pPr>
+        <w:pStyle w:val="ListParagraph"/>
+        <w:ind w:left="0"/>
+        <w:rPr>
+          <w:rFonts w:cs="Arial"/>
+          <w:b/>
+          <w:spacing w:val="5"/>
+          <w:sz w:val="28"/>
+          <w:szCs w:val="28"/>
+          <w:shd w:val="clear" w:color="auto" w:fill="FFFFFF"/>
+        </w:rPr>
+      </w:pPr>
+      <w:r>
+        <w:rPr>
+          <w:rFonts w:cs="Arial"/>
+          <w:b/>
+          <w:spacing w:val="5"/>
+          <w:sz w:val="28"/>
+          <w:szCs w:val="28"/>
+          <w:shd w:val="clear" w:color="auto" w:fill="FFFFFF"/>
+        </w:rPr>
+        <w:t xml:space="preserve">Pros of </w:t>
+      </w:r>
+      <w:proofErr w:type="spellStart"/>
+      <w:r>
+        <w:rPr>
+          <w:rFonts w:cs="Arial"/>
+          <w:b/>
+          <w:spacing w:val="5"/>
+          <w:sz w:val="28"/>
+          <w:szCs w:val="28"/>
+          <w:shd w:val="clear" w:color="auto" w:fill="FFFFFF"/>
+        </w:rPr>
+        <w:t>Microservice</w:t>
+      </w:r>
+      <w:proofErr w:type="spellEnd"/>
+      <w:r>
+        <w:rPr>
+          <w:rFonts w:cs="Arial"/>
+          <w:b/>
+          <w:spacing w:val="5"/>
+          <w:sz w:val="28"/>
+          <w:szCs w:val="28"/>
+          <w:shd w:val="clear" w:color="auto" w:fill="FFFFFF"/>
+        </w:rPr>
+        <w:t xml:space="preserve"> Architecture</w:t>
+      </w:r>
+    </w:p>
+    <w:p>
+      <w:pPr>
+        <w:numPr>
+          <w:ilvl w:val="0"/>
+          <w:numId w:val="2"/>
+        </w:numPr>
+        <w:shd w:val="clear" w:color="auto" w:fill="FFFFFF"/>
+        <w:spacing w:before="100" w:beforeAutospacing="1" w:after="100" w:afterAutospacing="1" w:line="240" w:lineRule="auto"/>
+        <w:jc w:val="both"/>
+        <w:rPr>
+          <w:rFonts w:eastAsia="Times New Roman" w:cs="Arial"/>
+          <w:color w:val="212529"/>
+          <w:sz w:val="24"/>
+          <w:szCs w:val="24"/>
+        </w:rPr>
+      </w:pPr>
+      <w:proofErr w:type="spellStart"/>
+      <w:r>
+        <w:rPr>
+          <w:rFonts w:eastAsia="Times New Roman" w:cs="Arial"/>
+          <w:color w:val="212529"/>
+          <w:sz w:val="24"/>
+          <w:szCs w:val="24"/>
+        </w:rPr>
+        <w:t>Microservice</w:t>
+      </w:r>
+      <w:proofErr w:type="spellEnd"/>
+      <w:r>
+        <w:rPr>
+          <w:rFonts w:eastAsia="Times New Roman" w:cs="Arial"/>
+          <w:color w:val="212529"/>
+          <w:sz w:val="24"/>
+          <w:szCs w:val="24"/>
+        </w:rPr>
+        <w:t xml:space="preserve"> architecture gives developers the freedom to independently develop and deploy services</w:t>
+      </w:r>
+    </w:p>
+    <w:p>
+      <w:pPr>
+        <w:numPr>
+          <w:ilvl w:val="0"/>
+          <w:numId w:val="2"/>
+        </w:numPr>
+        <w:shd w:val="clear" w:color="auto" w:fill="FFFFFF"/>
+        <w:spacing w:before="100" w:beforeAutospacing="1" w:after="100" w:afterAutospacing="1" w:line="240" w:lineRule="auto"/>
+        <w:jc w:val="both"/>
+        <w:rPr>
+          <w:rFonts w:eastAsia="Times New Roman" w:cs="Arial"/>
+          <w:color w:val="212529"/>
+          <w:sz w:val="24"/>
+          <w:szCs w:val="24"/>
+        </w:rPr>
+      </w:pPr>
+      <w:r>
+        <w:rPr>
+          <w:rFonts w:eastAsia="Times New Roman" w:cs="Arial"/>
+          <w:color w:val="212529"/>
+          <w:sz w:val="24"/>
+          <w:szCs w:val="24"/>
+        </w:rPr>
+        <w:t xml:space="preserve">A </w:t>
+      </w:r>
+      <w:proofErr w:type="spellStart"/>
+      <w:r>
+        <w:rPr>
+          <w:rFonts w:eastAsia="Times New Roman" w:cs="Arial"/>
+          <w:color w:val="212529"/>
+          <w:sz w:val="24"/>
+          <w:szCs w:val="24"/>
+        </w:rPr>
+        <w:t>microservice</w:t>
+      </w:r>
+      <w:proofErr w:type="spellEnd"/>
+      <w:r>
+        <w:rPr>
+          <w:rFonts w:eastAsia="Times New Roman" w:cs="Arial"/>
+          <w:color w:val="212529"/>
+          <w:sz w:val="24"/>
+          <w:szCs w:val="24"/>
+        </w:rPr>
+        <w:t xml:space="preserve"> can be developed by a fairly small team</w:t>
+      </w:r>
+    </w:p>
+    <w:p>
+      <w:pPr>
+        <w:numPr>
+          <w:ilvl w:val="0"/>
+          <w:numId w:val="2"/>
+        </w:numPr>
+        <w:shd w:val="clear" w:color="auto" w:fill="FFFFFF"/>
+        <w:spacing w:before="100" w:beforeAutospacing="1" w:after="100" w:afterAutospacing="1" w:line="240" w:lineRule="auto"/>
+        <w:jc w:val="both"/>
+        <w:rPr>
+          <w:rFonts w:eastAsia="Times New Roman" w:cs="Arial"/>
+          <w:color w:val="212529"/>
+          <w:sz w:val="24"/>
+          <w:szCs w:val="24"/>
+        </w:rPr>
+      </w:pPr>
+      <w:r>
+        <w:rPr>
+          <w:rFonts w:eastAsia="Times New Roman" w:cs="Arial"/>
+          <w:color w:val="212529"/>
+          <w:sz w:val="24"/>
+          <w:szCs w:val="24"/>
+        </w:rPr>
+        <w:t>Code for different services can be written in different languages (though many practitioners discourage it)</w:t>
+      </w:r>
+    </w:p>
+    <w:p>
+      <w:pPr>
+        <w:numPr>
+          <w:ilvl w:val="0"/>
+          <w:numId w:val="2"/>
+        </w:numPr>
+        <w:shd w:val="clear" w:color="auto" w:fill="FFFFFF"/>
+        <w:spacing w:before="100" w:beforeAutospacing="1" w:after="100" w:afterAutospacing="1" w:line="240" w:lineRule="auto"/>
+        <w:jc w:val="both"/>
+        <w:rPr>
+          <w:rFonts w:eastAsia="Times New Roman" w:cs="Arial"/>
+          <w:color w:val="212529"/>
+          <w:sz w:val="24"/>
+          <w:szCs w:val="24"/>
+        </w:rPr>
+      </w:pPr>
+      <w:r>
+        <w:rPr>
+          <w:rFonts w:eastAsia="Times New Roman" w:cs="Arial"/>
+          <w:color w:val="212529"/>
+          <w:sz w:val="24"/>
+          <w:szCs w:val="24"/>
+        </w:rPr>
+        <w:t>Easy integration and automatic deployment (using open-source continuous integration tools such as Jenkins, Hudson, etc.)</w:t>
+      </w:r>
+    </w:p>
+    <w:p>
+      <w:pPr>
+        <w:numPr>
+          <w:ilvl w:val="0"/>
+          <w:numId w:val="2"/>
+        </w:numPr>
+        <w:shd w:val="clear" w:color="auto" w:fill="FFFFFF"/>
+        <w:spacing w:before="100" w:beforeAutospacing="1" w:after="100" w:afterAutospacing="1" w:line="240" w:lineRule="auto"/>
+        <w:jc w:val="both"/>
+        <w:rPr>
+          <w:rFonts w:eastAsia="Times New Roman" w:cs="Arial"/>
+          <w:color w:val="212529"/>
+          <w:sz w:val="24"/>
+          <w:szCs w:val="24"/>
+        </w:rPr>
+      </w:pPr>
+      <w:r>
+        <w:rPr>
+          <w:rFonts w:eastAsia="Times New Roman" w:cs="Arial"/>
+          <w:color w:val="212529"/>
+          <w:sz w:val="24"/>
+          <w:szCs w:val="24"/>
+        </w:rPr>
+        <w:t>Easy to understand and modify for developers, thus can help a new team member become productive quickly</w:t>
+      </w:r>
+    </w:p>
+    <w:p>
+      <w:pPr>
+        <w:numPr>
+          <w:ilvl w:val="0"/>
+          <w:numId w:val="2"/>
+        </w:numPr>
+        <w:shd w:val="clear" w:color="auto" w:fill="FFFFFF"/>
+        <w:spacing w:before="100" w:beforeAutospacing="1" w:after="100" w:afterAutospacing="1" w:line="240" w:lineRule="auto"/>
+        <w:jc w:val="both"/>
+        <w:rPr>
+          <w:rFonts w:eastAsia="Times New Roman" w:cs="Arial"/>
+          <w:color w:val="212529"/>
+          <w:sz w:val="24"/>
+          <w:szCs w:val="24"/>
+        </w:rPr>
+      </w:pPr>
+      <w:r>
+        <w:rPr>
+          <w:rFonts w:eastAsia="Times New Roman" w:cs="Arial"/>
+          <w:color w:val="212529"/>
+          <w:sz w:val="24"/>
+          <w:szCs w:val="24"/>
+        </w:rPr>
+        <w:t>The developers can make use of the latest technologies</w:t>
+      </w:r>
+    </w:p>
+    <w:p>
+      <w:pPr>
+        <w:numPr>
+          <w:ilvl w:val="0"/>
+          <w:numId w:val="2"/>
+        </w:numPr>
+        <w:shd w:val="clear" w:color="auto" w:fill="FFFFFF"/>
+        <w:spacing w:before="100" w:beforeAutospacing="1" w:after="100" w:afterAutospacing="1" w:line="240" w:lineRule="auto"/>
+        <w:jc w:val="both"/>
+        <w:rPr>
+          <w:rFonts w:eastAsia="Times New Roman" w:cs="Arial"/>
+          <w:color w:val="212529"/>
+          <w:sz w:val="24"/>
+          <w:szCs w:val="24"/>
+        </w:rPr>
+      </w:pPr>
+      <w:r>
+        <w:rPr>
+          <w:rFonts w:eastAsia="Times New Roman" w:cs="Arial"/>
+          <w:color w:val="212529"/>
+          <w:sz w:val="24"/>
+          <w:szCs w:val="24"/>
+        </w:rPr>
+        <w:t>The code is organized around business capabilities</w:t>
+      </w:r>
+    </w:p>
+    <w:p>
+      <w:pPr>
+        <w:numPr>
+          <w:ilvl w:val="0"/>
+          <w:numId w:val="2"/>
+        </w:numPr>
+        <w:shd w:val="clear" w:color="auto" w:fill="FFFFFF"/>
+        <w:spacing w:before="100" w:beforeAutospacing="1" w:after="100" w:afterAutospacing="1" w:line="240" w:lineRule="auto"/>
+        <w:jc w:val="both"/>
+        <w:rPr>
+          <w:rFonts w:eastAsia="Times New Roman" w:cs="Arial"/>
+          <w:color w:val="212529"/>
+          <w:sz w:val="24"/>
+          <w:szCs w:val="24"/>
+        </w:rPr>
+      </w:pPr>
+      <w:r>
+        <w:rPr>
+          <w:rFonts w:eastAsia="Times New Roman" w:cs="Arial"/>
+          <w:color w:val="212529"/>
+          <w:sz w:val="24"/>
+          <w:szCs w:val="24"/>
+        </w:rPr>
+        <w:t>Starts the web container more quickly, so the deployment is also faster</w:t>
+      </w:r>
+    </w:p>
+    <w:p>
+      <w:pPr>
+        <w:numPr>
+          <w:ilvl w:val="0"/>
+          <w:numId w:val="2"/>
+        </w:numPr>
+        <w:shd w:val="clear" w:color="auto" w:fill="FFFFFF"/>
+        <w:spacing w:before="100" w:beforeAutospacing="1" w:after="100" w:afterAutospacing="1" w:line="240" w:lineRule="auto"/>
+        <w:jc w:val="both"/>
+        <w:rPr>
+          <w:rFonts w:eastAsia="Times New Roman" w:cs="Arial"/>
+          <w:color w:val="212529"/>
+          <w:sz w:val="24"/>
+          <w:szCs w:val="24"/>
+        </w:rPr>
+      </w:pPr>
+      <w:r>
+        <w:rPr>
+          <w:rFonts w:eastAsia="Times New Roman" w:cs="Arial"/>
+          <w:color w:val="212529"/>
+          <w:sz w:val="24"/>
+          <w:szCs w:val="24"/>
+        </w:rPr>
+        <w:t>When change is required in a certain part of the application, only the related service can be modified and redeployed—no need to modify and redeploy the entire application</w:t>
+      </w:r>
+    </w:p>
+    <w:p>
+      <w:pPr>
+        <w:numPr>
+          <w:ilvl w:val="0"/>
+          <w:numId w:val="2"/>
+        </w:numPr>
+        <w:shd w:val="clear" w:color="auto" w:fill="FFFFFF"/>
+        <w:spacing w:before="100" w:beforeAutospacing="1" w:after="100" w:afterAutospacing="1" w:line="240" w:lineRule="auto"/>
+        <w:jc w:val="both"/>
+        <w:rPr>
+          <w:rFonts w:eastAsia="Times New Roman" w:cs="Arial"/>
+          <w:color w:val="212529"/>
+          <w:sz w:val="24"/>
+          <w:szCs w:val="24"/>
+        </w:rPr>
+      </w:pPr>
+      <w:r>
+        <w:rPr>
+          <w:rFonts w:eastAsia="Times New Roman" w:cs="Arial"/>
+          <w:color w:val="212529"/>
+          <w:sz w:val="24"/>
+          <w:szCs w:val="24"/>
+        </w:rPr>
+        <w:lastRenderedPageBreak/>
+        <w:t xml:space="preserve">Better fault isolation: if one </w:t>
+      </w:r>
+      <w:proofErr w:type="spellStart"/>
+      <w:r>
+        <w:rPr>
+          <w:rFonts w:eastAsia="Times New Roman" w:cs="Arial"/>
+          <w:color w:val="212529"/>
+          <w:sz w:val="24"/>
+          <w:szCs w:val="24"/>
+        </w:rPr>
+        <w:t>microservice</w:t>
+      </w:r>
+      <w:proofErr w:type="spellEnd"/>
+      <w:r>
+        <w:rPr>
+          <w:rFonts w:eastAsia="Times New Roman" w:cs="Arial"/>
+          <w:color w:val="212529"/>
+          <w:sz w:val="24"/>
+          <w:szCs w:val="24"/>
+        </w:rPr>
+        <w:t xml:space="preserve"> fails, the other will continue to work (although one problematic area of a monolith application can jeopardize the entire system)</w:t>
+      </w:r>
+    </w:p>
+    <w:p>
+      <w:pPr>
+        <w:numPr>
+          <w:ilvl w:val="0"/>
+          <w:numId w:val="2"/>
+        </w:numPr>
+        <w:shd w:val="clear" w:color="auto" w:fill="FFFFFF"/>
+        <w:spacing w:before="100" w:beforeAutospacing="1" w:after="100" w:afterAutospacing="1" w:line="240" w:lineRule="auto"/>
+        <w:jc w:val="both"/>
+        <w:rPr>
+          <w:rFonts w:eastAsia="Times New Roman" w:cs="Arial"/>
+          <w:color w:val="212529"/>
+          <w:sz w:val="24"/>
+          <w:szCs w:val="24"/>
+        </w:rPr>
+      </w:pPr>
+      <w:r>
+        <w:rPr>
+          <w:rFonts w:eastAsia="Times New Roman" w:cs="Arial"/>
+          <w:color w:val="212529"/>
+          <w:sz w:val="24"/>
+          <w:szCs w:val="24"/>
+        </w:rPr>
+        <w:t>Easy to scale and integrate with third-party services</w:t>
+      </w:r>
+    </w:p>
+    <w:p>
+      <w:pPr>
+        <w:pStyle w:val="ListParagraph"/>
+        <w:numPr>
+          <w:ilvl w:val="0"/>
+          <w:numId w:val="2"/>
+        </w:numPr>
+        <w:rPr>
+          <w:rFonts w:cs="Arial"/>
+          <w:spacing w:val="5"/>
+          <w:sz w:val="24"/>
+          <w:szCs w:val="24"/>
+          <w:shd w:val="clear" w:color="auto" w:fill="FFFFFF"/>
+        </w:rPr>
+      </w:pPr>
+      <w:r>
+        <w:rPr>
+          <w:rFonts w:eastAsia="Times New Roman" w:cs="Arial"/>
+          <w:color w:val="212529"/>
+          <w:sz w:val="24"/>
+          <w:szCs w:val="24"/>
+        </w:rPr>
+        <w:t>No long-term commitment to technology stack</w:t>
+      </w:r>
       <w:bookmarkStart w:id="0" w:name="_GoBack"/>
       <w:bookmarkEnd w:id="0"/>
     </w:p>
@@ -1277,8 +1702,124 @@
       </w:rPr>
     </w:lvl>
   </w:abstractNum>
+  <w:abstractNum w:abstractNumId="1">
+    <w:nsid w:val="6ACC7447"/>
+    <w:multiLevelType w:val="hybridMultilevel"/>
+    <w:tmpl w:val="EFA87EFC"/>
+    <w:lvl w:ilvl="0" w:tplc="04090001">
+      <w:start w:val="1"/>
+      <w:numFmt w:val="bullet"/>
+      <w:lvlText w:val=""/>
+      <w:lvlJc w:val="left"/>
+      <w:pPr>
+        <w:ind w:left="720" w:hanging="360"/>
+      </w:pPr>
+      <w:rPr>
+        <w:rFonts w:ascii="Symbol" w:hAnsi="Symbol" w:hint="default"/>
+      </w:rPr>
+    </w:lvl>
+    <w:lvl w:ilvl="1" w:tplc="04090003" w:tentative="1">
+      <w:start w:val="1"/>
+      <w:numFmt w:val="bullet"/>
+      <w:lvlText w:val="o"/>
+      <w:lvlJc w:val="left"/>
+      <w:pPr>
+        <w:ind w:left="1440" w:hanging="360"/>
+      </w:pPr>
+      <w:rPr>
+        <w:rFonts w:ascii="Courier New" w:hAnsi="Courier New" w:cs="Courier New" w:hint="default"/>
+      </w:rPr>
+    </w:lvl>
+    <w:lvl w:ilvl="2" w:tplc="04090005" w:tentative="1">
+      <w:start w:val="1"/>
+      <w:numFmt w:val="bullet"/>
+      <w:lvlText w:val=""/>
+      <w:lvlJc w:val="left"/>
+      <w:pPr>
+        <w:ind w:left="2160" w:hanging="360"/>
+      </w:pPr>
+      <w:rPr>
+        <w:rFonts w:ascii="Wingdings" w:hAnsi="Wingdings" w:hint="default"/>
+      </w:rPr>
+    </w:lvl>
+    <w:lvl w:ilvl="3" w:tplc="04090001" w:tentative="1">
+      <w:start w:val="1"/>
+      <w:numFmt w:val="bullet"/>
+      <w:lvlText w:val=""/>
+      <w:lvlJc w:val="left"/>
+      <w:pPr>
+        <w:ind w:left="2880" w:hanging="360"/>
+      </w:pPr>
+      <w:rPr>
+        <w:rFonts w:ascii="Symbol" w:hAnsi="Symbol" w:hint="default"/>
+      </w:rPr>
+    </w:lvl>
+    <w:lvl w:ilvl="4" w:tplc="04090003" w:tentative="1">
+      <w:start w:val="1"/>
+      <w:numFmt w:val="bullet"/>
+      <w:lvlText w:val="o"/>
+      <w:lvlJc w:val="left"/>
+      <w:pPr>
+        <w:ind w:left="3600" w:hanging="360"/>
+      </w:pPr>
+      <w:rPr>
+        <w:rFonts w:ascii="Courier New" w:hAnsi="Courier New" w:cs="Courier New" w:hint="default"/>
+      </w:rPr>
+    </w:lvl>
+    <w:lvl w:ilvl="5" w:tplc="04090005" w:tentative="1">
+      <w:start w:val="1"/>
+      <w:numFmt w:val="bullet"/>
+      <w:lvlText w:val=""/>
+      <w:lvlJc w:val="left"/>
+      <w:pPr>
+        <w:ind w:left="4320" w:hanging="360"/>
+      </w:pPr>
+      <w:rPr>
+        <w:rFonts w:ascii="Wingdings" w:hAnsi="Wingdings" w:hint="default"/>
+      </w:rPr>
+    </w:lvl>
+    <w:lvl w:ilvl="6" w:tplc="04090001" w:tentative="1">
+      <w:start w:val="1"/>
+      <w:numFmt w:val="bullet"/>
+      <w:lvlText w:val=""/>
+      <w:lvlJc w:val="left"/>
+      <w:pPr>
+        <w:ind w:left="5040" w:hanging="360"/>
+      </w:pPr>
+      <w:rPr>
+        <w:rFonts w:ascii="Symbol" w:hAnsi="Symbol" w:hint="default"/>
+      </w:rPr>
+    </w:lvl>
+    <w:lvl w:ilvl="7" w:tplc="04090003" w:tentative="1">
+      <w:start w:val="1"/>
+      <w:numFmt w:val="bullet"/>
+      <w:lvlText w:val="o"/>
+      <w:lvlJc w:val="left"/>
+      <w:pPr>
+        <w:ind w:left="5760" w:hanging="360"/>
+      </w:pPr>
+      <w:rPr>
+        <w:rFonts w:ascii="Courier New" w:hAnsi="Courier New" w:cs="Courier New" w:hint="default"/>
+      </w:rPr>
+    </w:lvl>
+    <w:lvl w:ilvl="8" w:tplc="04090005" w:tentative="1">
+      <w:start w:val="1"/>
+      <w:numFmt w:val="bullet"/>
+      <w:lvlText w:val=""/>
+      <w:lvlJc w:val="left"/>
+      <w:pPr>
+        <w:ind w:left="6480" w:hanging="360"/>
+      </w:pPr>
+      <w:rPr>
+        <w:rFonts w:ascii="Wingdings" w:hAnsi="Wingdings" w:hint="default"/>
+      </w:rPr>
+    </w:lvl>
+  </w:abstractNum>
   <w:num w:numId="1">
     <w:abstractNumId w:val="0"/>
+  </w:num>
+  <w:num w:numId="2">
+    <w:abstractNumId w:val="1"/>
   </w:num>
 </w:numbering>
 </file>
@@ -1512,6 +2053,28 @@
       <w:contextualSpacing/>
     </w:pPr>
   </w:style>
+  <w:style w:type="paragraph" w:styleId="Header">
+    <w:name w:val="header"/>
+    <w:basedOn w:val="Normal"/>
+    <w:link w:val="HeaderChar"/>
+    <w:uiPriority w:val="99"/>
+    <w:unhideWhenUsed/>
+    <w:rsid w:val="00345DEE"/>
+    <w:pPr>
+      <w:tabs>
+        <w:tab w:val="center" w:pos="4680"/>
+        <w:tab w:val="right" w:pos="9360"/>
+      </w:tabs>
+      <w:spacing w:after="0" w:line="240" w:lineRule="auto"/>
+    </w:pPr>
+  </w:style>
+  <w:style w:type="character" w:customStyle="1" w:styleId="HeaderChar">
+    <w:name w:val="Header Char"/>
+    <w:basedOn w:val="DefaultParagraphFont"/>
+    <w:link w:val="Header"/>
+    <w:uiPriority w:val="99"/>
+    <w:rsid w:val="00345DEE"/>
+  </w:style>
 </w:styles>
 </file>
 
@@ -1743,6 +2306,28 @@
       <w:ind w:left="720"/>
       <w:contextualSpacing/>
     </w:pPr>
+  </w:style>
+  <w:style w:type="paragraph" w:styleId="Header">
+    <w:name w:val="header"/>
+    <w:basedOn w:val="Normal"/>
+    <w:link w:val="HeaderChar"/>
+    <w:uiPriority w:val="99"/>
+    <w:unhideWhenUsed/>
+    <w:rsid w:val="00345DEE"/>
+    <w:pPr>
+      <w:tabs>
+        <w:tab w:val="center" w:pos="4680"/>
+        <w:tab w:val="right" w:pos="9360"/>
+      </w:tabs>
+      <w:spacing w:after="0" w:line="240" w:lineRule="auto"/>
+    </w:pPr>
+  </w:style>
+  <w:style w:type="character" w:customStyle="1" w:styleId="HeaderChar">
+    <w:name w:val="Header Char"/>
+    <w:basedOn w:val="DefaultParagraphFont"/>
+    <w:link w:val="Header"/>
+    <w:uiPriority w:val="99"/>
+    <w:rsid w:val="00345DEE"/>
   </w:style>
 </w:styles>
 </file>

</xml_diff>

<commit_message>
Cons of Microservice Architecture
</commit_message>
<xml_diff>
--- a/Microservices.docx
+++ b/Microservices.docx
@@ -1550,8 +1550,423 @@
         </w:rPr>
         <w:t>No long-term commitment to technology stack</w:t>
       </w:r>
+    </w:p>
+    <w:p>
+      <w:pPr>
+        <w:pStyle w:val="ListParagraph"/>
+        <w:rPr>
+          <w:rFonts w:cs="Arial"/>
+          <w:spacing w:val="5"/>
+          <w:sz w:val="24"/>
+          <w:szCs w:val="24"/>
+          <w:shd w:val="clear" w:color="auto" w:fill="FFFFFF"/>
+        </w:rPr>
+      </w:pPr>
+    </w:p>
+    <w:p>
+      <w:pPr>
+        <w:pStyle w:val="ListParagraph"/>
+        <w:ind w:left="0"/>
+        <w:jc w:val="both"/>
+        <w:rPr>
+          <w:rFonts w:cs="Arial"/>
+          <w:b/>
+          <w:spacing w:val="5"/>
+          <w:sz w:val="28"/>
+          <w:szCs w:val="28"/>
+          <w:shd w:val="clear" w:color="auto" w:fill="FFFFFF"/>
+        </w:rPr>
+      </w:pPr>
+      <w:r>
+        <w:rPr>
+          <w:rFonts w:cs="Arial"/>
+          <w:b/>
+          <w:spacing w:val="5"/>
+          <w:sz w:val="28"/>
+          <w:szCs w:val="28"/>
+          <w:shd w:val="clear" w:color="auto" w:fill="FFFFFF"/>
+        </w:rPr>
+        <w:t xml:space="preserve">Cons of </w:t>
+      </w:r>
+      <w:proofErr w:type="spellStart"/>
+      <w:r>
+        <w:rPr>
+          <w:rFonts w:cs="Arial"/>
+          <w:b/>
+          <w:spacing w:val="5"/>
+          <w:sz w:val="28"/>
+          <w:szCs w:val="28"/>
+          <w:shd w:val="clear" w:color="auto" w:fill="FFFFFF"/>
+        </w:rPr>
+        <w:t>Microservice</w:t>
+      </w:r>
+      <w:proofErr w:type="spellEnd"/>
+      <w:r>
+        <w:rPr>
+          <w:rFonts w:cs="Arial"/>
+          <w:b/>
+          <w:spacing w:val="5"/>
+          <w:sz w:val="28"/>
+          <w:szCs w:val="28"/>
+          <w:shd w:val="clear" w:color="auto" w:fill="FFFFFF"/>
+        </w:rPr>
+        <w:t xml:space="preserve"> Architecture</w:t>
+      </w:r>
+    </w:p>
+    <w:p>
+      <w:pPr>
+        <w:numPr>
+          <w:ilvl w:val="0"/>
+          <w:numId w:val="3"/>
+        </w:numPr>
+        <w:shd w:val="clear" w:color="auto" w:fill="FFFFFF"/>
+        <w:spacing w:before="100" w:beforeAutospacing="1" w:after="100" w:afterAutospacing="1" w:line="240" w:lineRule="auto"/>
+        <w:ind w:left="300" w:firstLine="60"/>
+        <w:jc w:val="both"/>
+        <w:rPr>
+          <w:rFonts w:eastAsia="Times New Roman" w:cs="Arial"/>
+          <w:color w:val="212529"/>
+          <w:sz w:val="24"/>
+          <w:szCs w:val="24"/>
+        </w:rPr>
+      </w:pPr>
+      <w:r>
+        <w:rPr>
+          <w:rFonts w:eastAsia="Times New Roman" w:cs="Arial"/>
+          <w:color w:val="212529"/>
+          <w:sz w:val="24"/>
+          <w:szCs w:val="24"/>
+        </w:rPr>
+        <w:t>Due to distributed deployment, testing can become complicated and tedious</w:t>
+      </w:r>
+    </w:p>
+    <w:p>
+      <w:pPr>
+        <w:numPr>
+          <w:ilvl w:val="0"/>
+          <w:numId w:val="3"/>
+        </w:numPr>
+        <w:shd w:val="clear" w:color="auto" w:fill="FFFFFF"/>
+        <w:spacing w:before="100" w:beforeAutospacing="1" w:after="100" w:afterAutospacing="1" w:line="240" w:lineRule="auto"/>
+        <w:ind w:left="300" w:firstLine="60"/>
+        <w:jc w:val="both"/>
+        <w:rPr>
+          <w:rFonts w:eastAsia="Times New Roman" w:cs="Arial"/>
+          <w:color w:val="212529"/>
+          <w:sz w:val="24"/>
+          <w:szCs w:val="24"/>
+        </w:rPr>
+      </w:pPr>
+      <w:r>
+        <w:rPr>
+          <w:rFonts w:eastAsia="Times New Roman" w:cs="Arial"/>
+          <w:color w:val="212529"/>
+          <w:sz w:val="24"/>
+          <w:szCs w:val="24"/>
+        </w:rPr>
+        <w:t>Increasing number of services can result in information barriers</w:t>
+      </w:r>
+    </w:p>
+    <w:p>
+      <w:pPr>
+        <w:numPr>
+          <w:ilvl w:val="0"/>
+          <w:numId w:val="3"/>
+        </w:numPr>
+        <w:shd w:val="clear" w:color="auto" w:fill="FFFFFF"/>
+        <w:spacing w:before="100" w:beforeAutospacing="1" w:after="100" w:afterAutospacing="1" w:line="240" w:lineRule="auto"/>
+        <w:ind w:left="90" w:firstLine="270"/>
+        <w:jc w:val="both"/>
+        <w:rPr>
+          <w:rFonts w:eastAsia="Times New Roman" w:cs="Arial"/>
+          <w:color w:val="212529"/>
+          <w:sz w:val="24"/>
+          <w:szCs w:val="24"/>
+        </w:rPr>
+      </w:pPr>
+      <w:r>
+        <w:rPr>
+          <w:rFonts w:eastAsia="Times New Roman" w:cs="Arial"/>
+          <w:color w:val="212529"/>
+          <w:sz w:val="24"/>
+          <w:szCs w:val="24"/>
+        </w:rPr>
+        <w:t xml:space="preserve">The architecture brings additional complexity as the developers have to mitigate fault </w:t>
+      </w:r>
+      <w:r>
+        <w:rPr>
+          <w:rFonts w:eastAsia="Times New Roman" w:cs="Arial"/>
+          <w:color w:val="212529"/>
+          <w:sz w:val="24"/>
+          <w:szCs w:val="24"/>
+        </w:rPr>
+        <w:tab/>
+      </w:r>
+      <w:r>
+        <w:rPr>
+          <w:rFonts w:eastAsia="Times New Roman" w:cs="Arial"/>
+          <w:color w:val="212529"/>
+          <w:sz w:val="24"/>
+          <w:szCs w:val="24"/>
+        </w:rPr>
+        <w:t xml:space="preserve">tolerance, network latency, and deal with a variety of message formats as well as load </w:t>
+      </w:r>
+      <w:r>
+        <w:rPr>
+          <w:rFonts w:eastAsia="Times New Roman" w:cs="Arial"/>
+          <w:color w:val="212529"/>
+          <w:sz w:val="24"/>
+          <w:szCs w:val="24"/>
+        </w:rPr>
+        <w:tab/>
+      </w:r>
+      <w:r>
+        <w:rPr>
+          <w:rFonts w:eastAsia="Times New Roman" w:cs="Arial"/>
+          <w:color w:val="212529"/>
+          <w:sz w:val="24"/>
+          <w:szCs w:val="24"/>
+        </w:rPr>
+        <w:t>balancing</w:t>
+      </w:r>
+    </w:p>
+    <w:p>
+      <w:pPr>
+        <w:numPr>
+          <w:ilvl w:val="0"/>
+          <w:numId w:val="3"/>
+        </w:numPr>
+        <w:shd w:val="clear" w:color="auto" w:fill="FFFFFF"/>
+        <w:spacing w:before="100" w:beforeAutospacing="1" w:after="100" w:afterAutospacing="1" w:line="240" w:lineRule="auto"/>
+        <w:ind w:left="300" w:firstLine="60"/>
+        <w:jc w:val="both"/>
+        <w:rPr>
+          <w:rFonts w:eastAsia="Times New Roman" w:cs="Arial"/>
+          <w:color w:val="212529"/>
+          <w:sz w:val="24"/>
+          <w:szCs w:val="24"/>
+        </w:rPr>
+      </w:pPr>
+      <w:r>
+        <w:rPr>
+          <w:rFonts w:eastAsia="Times New Roman" w:cs="Arial"/>
+          <w:color w:val="212529"/>
+          <w:sz w:val="24"/>
+          <w:szCs w:val="24"/>
+        </w:rPr>
+        <w:t>Being a distributed system, it can result in duplication of effort</w:t>
+      </w:r>
+    </w:p>
+    <w:p>
+      <w:pPr>
+        <w:numPr>
+          <w:ilvl w:val="0"/>
+          <w:numId w:val="3"/>
+        </w:numPr>
+        <w:shd w:val="clear" w:color="auto" w:fill="FFFFFF"/>
+        <w:spacing w:before="100" w:beforeAutospacing="1" w:after="100" w:afterAutospacing="1" w:line="240" w:lineRule="auto"/>
+        <w:ind w:left="300" w:firstLine="60"/>
+        <w:jc w:val="both"/>
+        <w:rPr>
+          <w:rFonts w:eastAsia="Times New Roman" w:cs="Arial"/>
+          <w:color w:val="212529"/>
+          <w:sz w:val="24"/>
+          <w:szCs w:val="24"/>
+        </w:rPr>
+      </w:pPr>
+      <w:r>
+        <w:rPr>
+          <w:rFonts w:eastAsia="Times New Roman" w:cs="Arial"/>
+          <w:color w:val="212529"/>
+          <w:sz w:val="24"/>
+          <w:szCs w:val="24"/>
+        </w:rPr>
+        <w:t xml:space="preserve">When number of services increases, integration and managing whole products can </w:t>
+      </w:r>
+      <w:r>
+        <w:rPr>
+          <w:rFonts w:eastAsia="Times New Roman" w:cs="Arial"/>
+          <w:color w:val="212529"/>
+          <w:sz w:val="24"/>
+          <w:szCs w:val="24"/>
+        </w:rPr>
+        <w:tab/>
+      </w:r>
+      <w:r>
+        <w:rPr>
+          <w:rFonts w:eastAsia="Times New Roman" w:cs="Arial"/>
+          <w:color w:val="212529"/>
+          <w:sz w:val="24"/>
+          <w:szCs w:val="24"/>
+        </w:rPr>
+        <w:t>become complicated</w:t>
+      </w:r>
+    </w:p>
+    <w:p>
+      <w:pPr>
+        <w:numPr>
+          <w:ilvl w:val="0"/>
+          <w:numId w:val="3"/>
+        </w:numPr>
+        <w:shd w:val="clear" w:color="auto" w:fill="FFFFFF"/>
+        <w:spacing w:before="100" w:beforeAutospacing="1" w:after="100" w:afterAutospacing="1" w:line="240" w:lineRule="auto"/>
+        <w:ind w:left="300" w:firstLine="60"/>
+        <w:jc w:val="both"/>
+        <w:rPr>
+          <w:rFonts w:eastAsia="Times New Roman" w:cs="Arial"/>
+          <w:color w:val="212529"/>
+          <w:sz w:val="24"/>
+          <w:szCs w:val="24"/>
+        </w:rPr>
+      </w:pPr>
+      <w:r>
+        <w:rPr>
+          <w:rFonts w:eastAsia="Times New Roman" w:cs="Arial"/>
+          <w:color w:val="212529"/>
+          <w:sz w:val="24"/>
+          <w:szCs w:val="24"/>
+        </w:rPr>
+        <w:t xml:space="preserve">In addition to several complexities of monolithic architecture, the developers have to </w:t>
+      </w:r>
+      <w:r>
+        <w:rPr>
+          <w:rFonts w:eastAsia="Times New Roman" w:cs="Arial"/>
+          <w:color w:val="212529"/>
+          <w:sz w:val="24"/>
+          <w:szCs w:val="24"/>
+        </w:rPr>
+        <w:tab/>
+      </w:r>
+      <w:r>
+        <w:rPr>
+          <w:rFonts w:eastAsia="Times New Roman" w:cs="Arial"/>
+          <w:color w:val="212529"/>
+          <w:sz w:val="24"/>
+          <w:szCs w:val="24"/>
+        </w:rPr>
+        <w:t>deal with the additional complexity of a distributed system</w:t>
+      </w:r>
+    </w:p>
+    <w:p>
+      <w:pPr>
+        <w:numPr>
+          <w:ilvl w:val="0"/>
+          <w:numId w:val="3"/>
+        </w:numPr>
+        <w:shd w:val="clear" w:color="auto" w:fill="FFFFFF"/>
+        <w:spacing w:before="100" w:beforeAutospacing="1" w:after="100" w:afterAutospacing="1" w:line="240" w:lineRule="auto"/>
+        <w:ind w:left="300" w:firstLine="60"/>
+        <w:jc w:val="both"/>
+        <w:rPr>
+          <w:rFonts w:eastAsia="Times New Roman" w:cs="Arial"/>
+          <w:color w:val="212529"/>
+          <w:sz w:val="24"/>
+          <w:szCs w:val="24"/>
+        </w:rPr>
+      </w:pPr>
+      <w:r>
+        <w:rPr>
+          <w:rFonts w:eastAsia="Times New Roman" w:cs="Arial"/>
+          <w:color w:val="212529"/>
+          <w:sz w:val="24"/>
+          <w:szCs w:val="24"/>
+        </w:rPr>
+        <w:t xml:space="preserve">Developers have to put additional effort into implementing the mechanism of </w:t>
+      </w:r>
+      <w:r>
+        <w:rPr>
+          <w:rFonts w:eastAsia="Times New Roman" w:cs="Arial"/>
+          <w:color w:val="212529"/>
+          <w:sz w:val="24"/>
+          <w:szCs w:val="24"/>
+        </w:rPr>
+        <w:tab/>
+      </w:r>
+      <w:r>
+        <w:rPr>
+          <w:rFonts w:eastAsia="Times New Roman" w:cs="Arial"/>
+          <w:color w:val="212529"/>
+          <w:sz w:val="24"/>
+          <w:szCs w:val="24"/>
+        </w:rPr>
+        <w:t>communication between the services</w:t>
+      </w:r>
+    </w:p>
+    <w:p>
+      <w:pPr>
+        <w:numPr>
+          <w:ilvl w:val="0"/>
+          <w:numId w:val="3"/>
+        </w:numPr>
+        <w:shd w:val="clear" w:color="auto" w:fill="FFFFFF"/>
+        <w:spacing w:before="100" w:beforeAutospacing="1" w:after="100" w:afterAutospacing="1" w:line="240" w:lineRule="auto"/>
+        <w:ind w:left="300" w:firstLine="60"/>
+        <w:jc w:val="both"/>
+        <w:rPr>
+          <w:rFonts w:eastAsia="Times New Roman" w:cs="Arial"/>
+          <w:color w:val="212529"/>
+          <w:sz w:val="24"/>
+          <w:szCs w:val="24"/>
+        </w:rPr>
+      </w:pPr>
+      <w:r>
+        <w:rPr>
+          <w:rFonts w:eastAsia="Times New Roman" w:cs="Arial"/>
+          <w:color w:val="212529"/>
+          <w:sz w:val="24"/>
+          <w:szCs w:val="24"/>
+        </w:rPr>
+        <w:t xml:space="preserve">Handling use cases that span more than one service without using distributed </w:t>
+      </w:r>
+      <w:r>
+        <w:rPr>
+          <w:rFonts w:eastAsia="Times New Roman" w:cs="Arial"/>
+          <w:color w:val="212529"/>
+          <w:sz w:val="24"/>
+          <w:szCs w:val="24"/>
+        </w:rPr>
+        <w:tab/>
+      </w:r>
+      <w:r>
+        <w:rPr>
+          <w:rFonts w:eastAsia="Times New Roman" w:cs="Arial"/>
+          <w:color w:val="212529"/>
+          <w:sz w:val="24"/>
+          <w:szCs w:val="24"/>
+        </w:rPr>
+        <w:t xml:space="preserve">transactions is not only tough but also requires communication and cooperation </w:t>
+      </w:r>
+      <w:r>
+        <w:rPr>
+          <w:rFonts w:eastAsia="Times New Roman" w:cs="Arial"/>
+          <w:color w:val="212529"/>
+          <w:sz w:val="24"/>
+          <w:szCs w:val="24"/>
+        </w:rPr>
+        <w:tab/>
+      </w:r>
+      <w:r>
+        <w:rPr>
+          <w:rFonts w:eastAsia="Times New Roman" w:cs="Arial"/>
+          <w:color w:val="212529"/>
+          <w:sz w:val="24"/>
+          <w:szCs w:val="24"/>
+        </w:rPr>
+        <w:t>between different teams</w:t>
+      </w:r>
       <w:bookmarkStart w:id="0" w:name="_GoBack"/>
       <w:bookmarkEnd w:id="0"/>
+    </w:p>
+    <w:p>
+      <w:pPr>
+        <w:rPr>
+          <w:rFonts w:cs="Arial"/>
+          <w:spacing w:val="5"/>
+          <w:sz w:val="24"/>
+          <w:szCs w:val="24"/>
+          <w:shd w:val="clear" w:color="auto" w:fill="FFFFFF"/>
+        </w:rPr>
+      </w:pPr>
     </w:p>
     <w:p>
       <w:pPr>
@@ -1590,6 +2005,155 @@
 <file path=word/numbering.xml><?xml version="1.0" encoding="utf-8"?>
 <w:numbering xmlns:wpc="http://schemas.microsoft.com/office/word/2010/wordprocessingCanvas" xmlns:mc="http://schemas.openxmlformats.org/markup-compatibility/2006" xmlns:o="urn:schemas-microsoft-com:office:office" xmlns:r="http://schemas.openxmlformats.org/officeDocument/2006/relationships" xmlns:m="http://schemas.openxmlformats.org/officeDocument/2006/math" xmlns:v="urn:schemas-microsoft-com:vml" xmlns:wp14="http://schemas.microsoft.com/office/word/2010/wordprocessingDrawing" xmlns:wp="http://schemas.openxmlformats.org/drawingml/2006/wordprocessingDrawing" xmlns:w10="urn:schemas-microsoft-com:office:word" xmlns:w="http://schemas.openxmlformats.org/wordprocessingml/2006/main" xmlns:w14="http://schemas.microsoft.com/office/word/2010/wordml" xmlns:wpg="http://schemas.microsoft.com/office/word/2010/wordprocessingGroup" xmlns:wpi="http://schemas.microsoft.com/office/word/2010/wordprocessingInk" xmlns:wne="http://schemas.microsoft.com/office/word/2006/wordml" xmlns:wps="http://schemas.microsoft.com/office/word/2010/wordprocessingShape" mc:Ignorable="w14 wp14">
   <w:abstractNum w:abstractNumId="0">
+    <w:nsid w:val="1390200E"/>
+    <w:multiLevelType w:val="multilevel"/>
+    <w:tmpl w:val="C240ADB0"/>
+    <w:lvl w:ilvl="0">
+      <w:start w:val="1"/>
+      <w:numFmt w:val="bullet"/>
+      <w:lvlText w:val=""/>
+      <w:lvlJc w:val="left"/>
+      <w:pPr>
+        <w:tabs>
+          <w:tab w:val="num" w:pos="720"/>
+        </w:tabs>
+        <w:ind w:left="720" w:hanging="360"/>
+      </w:pPr>
+      <w:rPr>
+        <w:rFonts w:ascii="Symbol" w:hAnsi="Symbol" w:hint="default"/>
+        <w:sz w:val="20"/>
+      </w:rPr>
+    </w:lvl>
+    <w:lvl w:ilvl="1" w:tentative="1">
+      <w:start w:val="1"/>
+      <w:numFmt w:val="bullet"/>
+      <w:lvlText w:val="o"/>
+      <w:lvlJc w:val="left"/>
+      <w:pPr>
+        <w:tabs>
+          <w:tab w:val="num" w:pos="1440"/>
+        </w:tabs>
+        <w:ind w:left="1440" w:hanging="360"/>
+      </w:pPr>
+      <w:rPr>
+        <w:rFonts w:ascii="Courier New" w:hAnsi="Courier New" w:hint="default"/>
+        <w:sz w:val="20"/>
+      </w:rPr>
+    </w:lvl>
+    <w:lvl w:ilvl="2" w:tentative="1">
+      <w:start w:val="1"/>
+      <w:numFmt w:val="bullet"/>
+      <w:lvlText w:val=""/>
+      <w:lvlJc w:val="left"/>
+      <w:pPr>
+        <w:tabs>
+          <w:tab w:val="num" w:pos="2160"/>
+        </w:tabs>
+        <w:ind w:left="2160" w:hanging="360"/>
+      </w:pPr>
+      <w:rPr>
+        <w:rFonts w:ascii="Wingdings" w:hAnsi="Wingdings" w:hint="default"/>
+        <w:sz w:val="20"/>
+      </w:rPr>
+    </w:lvl>
+    <w:lvl w:ilvl="3" w:tentative="1">
+      <w:start w:val="1"/>
+      <w:numFmt w:val="bullet"/>
+      <w:lvlText w:val=""/>
+      <w:lvlJc w:val="left"/>
+      <w:pPr>
+        <w:tabs>
+          <w:tab w:val="num" w:pos="2880"/>
+        </w:tabs>
+        <w:ind w:left="2880" w:hanging="360"/>
+      </w:pPr>
+      <w:rPr>
+        <w:rFonts w:ascii="Wingdings" w:hAnsi="Wingdings" w:hint="default"/>
+        <w:sz w:val="20"/>
+      </w:rPr>
+    </w:lvl>
+    <w:lvl w:ilvl="4" w:tentative="1">
+      <w:start w:val="1"/>
+      <w:numFmt w:val="bullet"/>
+      <w:lvlText w:val=""/>
+      <w:lvlJc w:val="left"/>
+      <w:pPr>
+        <w:tabs>
+          <w:tab w:val="num" w:pos="3600"/>
+        </w:tabs>
+        <w:ind w:left="3600" w:hanging="360"/>
+      </w:pPr>
+      <w:rPr>
+        <w:rFonts w:ascii="Wingdings" w:hAnsi="Wingdings" w:hint="default"/>
+        <w:sz w:val="20"/>
+      </w:rPr>
+    </w:lvl>
+    <w:lvl w:ilvl="5" w:tentative="1">
+      <w:start w:val="1"/>
+      <w:numFmt w:val="bullet"/>
+      <w:lvlText w:val=""/>
+      <w:lvlJc w:val="left"/>
+      <w:pPr>
+        <w:tabs>
+          <w:tab w:val="num" w:pos="4320"/>
+        </w:tabs>
+        <w:ind w:left="4320" w:hanging="360"/>
+      </w:pPr>
+      <w:rPr>
+        <w:rFonts w:ascii="Wingdings" w:hAnsi="Wingdings" w:hint="default"/>
+        <w:sz w:val="20"/>
+      </w:rPr>
+    </w:lvl>
+    <w:lvl w:ilvl="6" w:tentative="1">
+      <w:start w:val="1"/>
+      <w:numFmt w:val="bullet"/>
+      <w:lvlText w:val=""/>
+      <w:lvlJc w:val="left"/>
+      <w:pPr>
+        <w:tabs>
+          <w:tab w:val="num" w:pos="5040"/>
+        </w:tabs>
+        <w:ind w:left="5040" w:hanging="360"/>
+      </w:pPr>
+      <w:rPr>
+        <w:rFonts w:ascii="Wingdings" w:hAnsi="Wingdings" w:hint="default"/>
+        <w:sz w:val="20"/>
+      </w:rPr>
+    </w:lvl>
+    <w:lvl w:ilvl="7" w:tentative="1">
+      <w:start w:val="1"/>
+      <w:numFmt w:val="bullet"/>
+      <w:lvlText w:val=""/>
+      <w:lvlJc w:val="left"/>
+      <w:pPr>
+        <w:tabs>
+          <w:tab w:val="num" w:pos="5760"/>
+        </w:tabs>
+        <w:ind w:left="5760" w:hanging="360"/>
+      </w:pPr>
+      <w:rPr>
+        <w:rFonts w:ascii="Wingdings" w:hAnsi="Wingdings" w:hint="default"/>
+        <w:sz w:val="20"/>
+      </w:rPr>
+    </w:lvl>
+    <w:lvl w:ilvl="8" w:tentative="1">
+      <w:start w:val="1"/>
+      <w:numFmt w:val="bullet"/>
+      <w:lvlText w:val=""/>
+      <w:lvlJc w:val="left"/>
+      <w:pPr>
+        <w:tabs>
+          <w:tab w:val="num" w:pos="6480"/>
+        </w:tabs>
+        <w:ind w:left="6480" w:hanging="360"/>
+      </w:pPr>
+      <w:rPr>
+        <w:rFonts w:ascii="Wingdings" w:hAnsi="Wingdings" w:hint="default"/>
+        <w:sz w:val="20"/>
+      </w:rPr>
+    </w:lvl>
+  </w:abstractNum>
+  <w:abstractNum w:abstractNumId="1">
     <w:nsid w:val="4FB356A8"/>
     <w:multiLevelType w:val="hybridMultilevel"/>
     <w:tmpl w:val="71A65958"/>
@@ -1702,7 +2266,7 @@
       </w:rPr>
     </w:lvl>
   </w:abstractNum>
-  <w:abstractNum w:abstractNumId="1">
+  <w:abstractNum w:abstractNumId="2">
     <w:nsid w:val="6ACC7447"/>
     <w:multiLevelType w:val="hybridMultilevel"/>
     <w:tmpl w:val="EFA87EFC"/>
@@ -1816,10 +2380,13 @@
     </w:lvl>
   </w:abstractNum>
   <w:num w:numId="1">
-    <w:abstractNumId w:val="0"/>
+    <w:abstractNumId w:val="1"/>
   </w:num>
   <w:num w:numId="2">
-    <w:abstractNumId w:val="1"/>
+    <w:abstractNumId w:val="2"/>
+  </w:num>
+  <w:num w:numId="3">
+    <w:abstractNumId w:val="0"/>
   </w:num>
 </w:numbering>
 </file>

</xml_diff>